<commit_message>
Add CollectionFile object; remove preParsed parameter from Collection constructors
</commit_message>
<xml_diff>
--- a/src/main/resources/finalized collections/MA Andover, Andover Center for History and Culture.docx
+++ b/src/main/resources/finalized collections/MA Andover, Andover Center for History and Culture.docx
@@ -1,6 +1,6 @@
 
 <file path=word/document.xml><?xml version="1.0" encoding="utf-8"?>
-<w:document xmlns:wpc="http://schemas.microsoft.com/office/word/2010/wordprocessingCanvas" xmlns:cx="http://schemas.microsoft.com/office/drawing/2014/chartex" xmlns:cx1="http://schemas.microsoft.com/office/drawing/2015/9/8/chartex" xmlns:mc="http://schemas.openxmlformats.org/markup-compatibility/2006" xmlns:o="urn:schemas-microsoft-com:office:office" xmlns:r="http://schemas.openxmlformats.org/officeDocument/2006/relationships" xmlns:m="http://schemas.openxmlformats.org/officeDocument/2006/math" xmlns:v="urn:schemas-microsoft-com:vml" xmlns:wp14="http://schemas.microsoft.com/office/word/2010/wordprocessingDrawing" xmlns:wp="http://schemas.openxmlformats.org/drawingml/2006/wordprocessingDrawing" xmlns:w10="urn:schemas-microsoft-com:office:word" xmlns:w="http://schemas.openxmlformats.org/wordprocessingml/2006/main" xmlns:w14="http://schemas.microsoft.com/office/word/2010/wordml" xmlns:w15="http://schemas.microsoft.com/office/word/2012/wordml" xmlns:w16se="http://schemas.microsoft.com/office/word/2015/wordml/symex" xmlns:wpg="http://schemas.microsoft.com/office/word/2010/wordprocessingGroup" xmlns:wpi="http://schemas.microsoft.com/office/word/2010/wordprocessingInk" xmlns:wne="http://schemas.microsoft.com/office/word/2006/wordml" xmlns:wps="http://schemas.microsoft.com/office/word/2010/wordprocessingShape" mc:Ignorable="w14 w15 w16se wp14">
+<w:document xmlns:wpc="http://schemas.microsoft.com/office/word/2010/wordprocessingCanvas" xmlns:cx="http://schemas.microsoft.com/office/drawing/2014/chartex" xmlns:cx1="http://schemas.microsoft.com/office/drawing/2015/9/8/chartex" xmlns:cx2="http://schemas.microsoft.com/office/drawing/2015/10/21/chartex" xmlns:cx3="http://schemas.microsoft.com/office/drawing/2016/5/9/chartex" xmlns:cx4="http://schemas.microsoft.com/office/drawing/2016/5/10/chartex" xmlns:cx5="http://schemas.microsoft.com/office/drawing/2016/5/11/chartex" xmlns:cx6="http://schemas.microsoft.com/office/drawing/2016/5/12/chartex" xmlns:cx7="http://schemas.microsoft.com/office/drawing/2016/5/13/chartex" xmlns:cx8="http://schemas.microsoft.com/office/drawing/2016/5/14/chartex" xmlns:mc="http://schemas.openxmlformats.org/markup-compatibility/2006" xmlns:aink="http://schemas.microsoft.com/office/drawing/2016/ink" xmlns:am3d="http://schemas.microsoft.com/office/drawing/2017/model3d" xmlns:o="urn:schemas-microsoft-com:office:office" xmlns:r="http://schemas.openxmlformats.org/officeDocument/2006/relationships" xmlns:m="http://schemas.openxmlformats.org/officeDocument/2006/math" xmlns:v="urn:schemas-microsoft-com:vml" xmlns:wp14="http://schemas.microsoft.com/office/word/2010/wordprocessingDrawing" xmlns:wp="http://schemas.openxmlformats.org/drawingml/2006/wordprocessingDrawing" xmlns:w10="urn:schemas-microsoft-com:office:word" xmlns:w="http://schemas.openxmlformats.org/wordprocessingml/2006/main" xmlns:w14="http://schemas.microsoft.com/office/word/2010/wordml" xmlns:w15="http://schemas.microsoft.com/office/word/2012/wordml" xmlns:w16cex="http://schemas.microsoft.com/office/word/2018/wordml/cex" xmlns:w16cid="http://schemas.microsoft.com/office/word/2016/wordml/cid" xmlns:w16="http://schemas.microsoft.com/office/word/2018/wordml" xmlns:w16sdtdh="http://schemas.microsoft.com/office/word/2020/wordml/sdtdatahash" xmlns:w16se="http://schemas.microsoft.com/office/word/2015/wordml/symex" xmlns:wpg="http://schemas.microsoft.com/office/word/2010/wordprocessingGroup" xmlns:wpi="http://schemas.microsoft.com/office/word/2010/wordprocessingInk" xmlns:wne="http://schemas.microsoft.com/office/word/2006/wordml" xmlns:wps="http://schemas.microsoft.com/office/word/2010/wordprocessingShape" mc:Ignorable="w14 w15 w16se w16cid w16 w16cex w16sdtdh wp14">
   <w:body>
     <w:p>
       <w:pPr>
@@ -287,15 +287,7 @@
     </w:p>
     <w:p>
       <w:r>
-        <w:t xml:space="preserve">Abbot, </w:t>
-      </w:r>
-      <w:proofErr w:type="spellStart"/>
-      <w:r>
-        <w:t>Asa</w:t>
-      </w:r>
-      <w:proofErr w:type="spellEnd"/>
-      <w:r>
-        <w:t xml:space="preserve"> (1795) – 5</w:t>
+        <w:t>Abbot, Asa (1795) – 5</w:t>
       </w:r>
     </w:p>
     <w:p>
@@ -366,15 +358,7 @@
       </w:r>
       <w:proofErr w:type="spellEnd"/>
       <w:r>
-        <w:t>[</w:t>
-      </w:r>
-      <w:proofErr w:type="spellStart"/>
-      <w:r>
-        <w:t>amin</w:t>
-      </w:r>
-      <w:proofErr w:type="spellEnd"/>
-      <w:r>
-        <w:t>] – 8</w:t>
+        <w:t>[amin] – 8</w:t>
       </w:r>
     </w:p>
     <w:p>
@@ -597,7 +581,14 @@
         <w:t xml:space="preserve">French, Jonathan.  </w:t>
       </w:r>
       <w:r>
-        <w:t>MS. music booklet.  20 unnumbered leaves, 3 of them partial; most leaves blank.</w:t>
+        <w:rPr>
+          <w:i/>
+          <w:iCs/>
+        </w:rPr>
+        <w:t>MS. music booklet.</w:t>
+      </w:r>
+      <w:r>
+        <w:t xml:space="preserve">  20 unnumbered leaves, 3 of them partial; most leaves blank.</w:t>
       </w:r>
     </w:p>
     <w:p>
@@ -964,8 +955,6 @@
       <w:r>
         <w:t>:</w:t>
       </w:r>
-      <w:bookmarkStart w:id="0" w:name="_GoBack"/>
-      <w:bookmarkEnd w:id="0"/>
       <w:r>
         <w:t xml:space="preserve"> [</w:t>
       </w:r>
@@ -1242,15 +1231,7 @@
     <w:p>
       <w:r>
         <w:tab/>
-        <w:t>inscriptions: inside front cover, “</w:t>
-      </w:r>
-      <w:proofErr w:type="spellStart"/>
-      <w:r>
-        <w:t>Asa</w:t>
-      </w:r>
-      <w:proofErr w:type="spellEnd"/>
-      <w:r>
-        <w:t xml:space="preserve"> Abbot      1795”; p. [3], “Gift of South </w:t>
+        <w:t xml:space="preserve">inscriptions: inside front cover, “Asa Abbot      1795”; p. [3], “Gift of South </w:t>
       </w:r>
     </w:p>
     <w:p>
@@ -1496,15 +1477,163 @@
       </w:r>
       <w:r>
         <w:tab/>
-        <w:t xml:space="preserve">Presented </w:t>
-      </w:r>
+        <w:t xml:space="preserve">Presented By John C. Allen”; </w:t>
+      </w:r>
+      <w:r>
+        <w:rPr>
+          <w:i/>
+        </w:rPr>
+        <w:t>verso</w:t>
+      </w:r>
+      <w:r>
+        <w:t xml:space="preserve"> of small </w:t>
+      </w:r>
+      <w:r>
+        <w:t xml:space="preserve">printed leaf bearing  </w:t>
+      </w:r>
+    </w:p>
+    <w:p>
+      <w:r>
+        <w:tab/>
+      </w:r>
+      <w:r>
+        <w:tab/>
+      </w:r>
+      <w:r>
+        <w:rPr>
+          <w:i/>
+        </w:rPr>
+        <w:t>ERRATA</w:t>
+      </w:r>
+      <w:r>
+        <w:t>, bound inside back cover</w:t>
+      </w:r>
+      <w:r>
+        <w:t xml:space="preserve"> after stub of leaf bearing </w:t>
+      </w:r>
+    </w:p>
+    <w:p>
+      <w:r>
+        <w:tab/>
+      </w:r>
+      <w:r>
+        <w:tab/>
+        <w:t>subscribers’ names,</w:t>
+      </w:r>
+      <w:r>
+        <w:t xml:space="preserve"> “</w:t>
+      </w:r>
+      <w:r>
+        <w:t xml:space="preserve">John C Allen”; inside back cover, “John C. Allen” </w:t>
+      </w:r>
+    </w:p>
+    <w:p>
+      <w:r>
+        <w:tab/>
+      </w:r>
+      <w:r>
+        <w:tab/>
+        <w:t>[3 times]</w:t>
+      </w:r>
+    </w:p>
+    <w:p>
+      <w:r>
+        <w:tab/>
+        <w:t>no MS. music</w:t>
+      </w:r>
+    </w:p>
+    <w:p>
+      <w:r>
+        <w:tab/>
+      </w:r>
+      <w:r>
+        <w:rPr>
+          <w:b/>
+        </w:rPr>
+        <w:t>1988.007.6; 783 Rob</w:t>
+      </w:r>
+    </w:p>
+    <w:p/>
+    <w:p>
       <w:proofErr w:type="gramStart"/>
       <w:r>
-        <w:t>By</w:t>
+        <w:t xml:space="preserve">8.  </w:t>
+      </w:r>
+      <w:r>
+        <w:t>[</w:t>
       </w:r>
       <w:proofErr w:type="gramEnd"/>
       <w:r>
-        <w:t xml:space="preserve"> John C. Allen”; </w:t>
+        <w:rPr>
+          <w:i/>
+        </w:rPr>
+        <w:t>The Village Harmony</w:t>
+      </w:r>
+      <w:r>
+        <w:t>.  11</w:t>
+      </w:r>
+      <w:r>
+        <w:rPr>
+          <w:vertAlign w:val="superscript"/>
+        </w:rPr>
+        <w:t>th</w:t>
+      </w:r>
+      <w:r>
+        <w:t xml:space="preserve"> or 12</w:t>
+      </w:r>
+      <w:r>
+        <w:rPr>
+          <w:vertAlign w:val="superscript"/>
+        </w:rPr>
+        <w:t>th</w:t>
+      </w:r>
+      <w:r>
+        <w:t xml:space="preserve"> ed.  Newburyport, Mass.: E. Little and Company, [1813] or [1815].]  Lacks all before </w:t>
+      </w:r>
+      <w:r>
+        <w:t xml:space="preserve">p. 5, + final unnumbered leaf is fragmentary; otherwise, appears complete, with 323, [3] pp. </w:t>
+      </w:r>
+    </w:p>
+    <w:p>
+      <w:r>
+        <w:tab/>
+        <w:t xml:space="preserve">inscriptions: preliminary leaf [1] </w:t>
+      </w:r>
+      <w:r>
+        <w:rPr>
+          <w:i/>
+        </w:rPr>
+        <w:t>recto</w:t>
+      </w:r>
+      <w:r>
+        <w:t xml:space="preserve">, “A. Wardwell’s 1815.”; preliminary </w:t>
+      </w:r>
+    </w:p>
+    <w:p>
+      <w:r>
+        <w:tab/>
+      </w:r>
+      <w:r>
+        <w:tab/>
+        <w:t xml:space="preserve">leaf [2] </w:t>
+      </w:r>
+      <w:r>
+        <w:rPr>
+          <w:i/>
+        </w:rPr>
+        <w:t>recto</w:t>
+      </w:r>
+      <w:r>
+        <w:t xml:space="preserve">, “Amos Wardwell / Andover / Massachusetts”; </w:t>
+      </w:r>
+    </w:p>
+    <w:p>
+      <w:r>
+        <w:tab/>
+      </w:r>
+      <w:r>
+        <w:tab/>
+        <w:t xml:space="preserve">preliminary leaf [2] </w:t>
       </w:r>
       <w:r>
         <w:rPr>
@@ -1513,54 +1642,285 @@
         <w:t>verso</w:t>
       </w:r>
       <w:r>
-        <w:t xml:space="preserve"> of small </w:t>
-      </w:r>
-      <w:r>
-        <w:t xml:space="preserve">printed leaf bearing  </w:t>
-      </w:r>
-    </w:p>
-    <w:p>
-      <w:r>
-        <w:tab/>
-      </w:r>
-      <w:r>
-        <w:tab/>
-      </w:r>
-      <w:r>
-        <w:rPr>
-          <w:i/>
-        </w:rPr>
-        <w:t>ERRATA</w:t>
-      </w:r>
-      <w:r>
-        <w:t>, bound inside back cover</w:t>
-      </w:r>
-      <w:r>
-        <w:t xml:space="preserve"> after stub of leaf bearing </w:t>
-      </w:r>
-    </w:p>
-    <w:p>
-      <w:r>
-        <w:tab/>
-      </w:r>
-      <w:r>
-        <w:tab/>
-        <w:t>subscribers’ names,</w:t>
-      </w:r>
-      <w:r>
-        <w:t xml:space="preserve"> “</w:t>
-      </w:r>
-      <w:r>
-        <w:t xml:space="preserve">John C Allen”; inside back cover, “John C. Allen” </w:t>
-      </w:r>
-    </w:p>
-    <w:p>
-      <w:r>
-        <w:tab/>
-      </w:r>
-      <w:r>
-        <w:tab/>
-        <w:t>[3 times]</w:t>
+        <w:t>, “</w:t>
+      </w:r>
+      <w:proofErr w:type="spellStart"/>
+      <w:proofErr w:type="gramStart"/>
+      <w:r>
+        <w:t>A.Wardwell</w:t>
+      </w:r>
+      <w:proofErr w:type="spellEnd"/>
+      <w:proofErr w:type="gramEnd"/>
+      <w:r>
+        <w:t>[’]s. 1816.,” “</w:t>
+      </w:r>
+      <w:proofErr w:type="spellStart"/>
+      <w:r>
+        <w:t>Quia</w:t>
+      </w:r>
+      <w:proofErr w:type="spellEnd"/>
+      <w:r>
+        <w:t xml:space="preserve"> ne </w:t>
+      </w:r>
+    </w:p>
+    <w:p>
+      <w:r>
+        <w:tab/>
+      </w:r>
+      <w:r>
+        <w:tab/>
+      </w:r>
+      <w:proofErr w:type="spellStart"/>
+      <w:r>
+        <w:t>siserat</w:t>
+      </w:r>
+      <w:proofErr w:type="spellEnd"/>
+      <w:r>
+        <w:t xml:space="preserve">[um?],” “Jonathan Griffin” (pencil); preliminary leaf [3] </w:t>
+      </w:r>
+      <w:r>
+        <w:rPr>
+          <w:i/>
+        </w:rPr>
+        <w:t>recto</w:t>
+      </w:r>
+      <w:r>
+        <w:t xml:space="preserve">, </w:t>
+      </w:r>
+    </w:p>
+    <w:p>
+      <w:r>
+        <w:tab/>
+      </w:r>
+      <w:r>
+        <w:tab/>
+      </w:r>
+      <w:r>
+        <w:t>“</w:t>
+      </w:r>
+      <w:proofErr w:type="spellStart"/>
+      <w:proofErr w:type="gramStart"/>
+      <w:r>
+        <w:t>A.Wardwell</w:t>
+      </w:r>
+      <w:proofErr w:type="spellEnd"/>
+      <w:proofErr w:type="gramEnd"/>
+      <w:r>
+        <w:t xml:space="preserve">. 1817.”; additional leaves [1-4], lists of tunes according </w:t>
+      </w:r>
+      <w:r>
+        <w:tab/>
+      </w:r>
+      <w:r>
+        <w:tab/>
+      </w:r>
+      <w:r>
+        <w:tab/>
+      </w:r>
+      <w:r>
+        <w:t>to poetic meter + mode (e. g., “C. M. Flat Key”; “8</w:t>
+      </w:r>
+      <w:r>
+        <w:rPr>
+          <w:vertAlign w:val="superscript"/>
+        </w:rPr>
+        <w:t>s</w:t>
+      </w:r>
+      <w:r>
+        <w:t xml:space="preserve"> &amp; 7</w:t>
+      </w:r>
+      <w:r>
+        <w:rPr>
+          <w:vertAlign w:val="superscript"/>
+        </w:rPr>
+        <w:t>s</w:t>
+      </w:r>
+      <w:r>
+        <w:t>”)</w:t>
+      </w:r>
+      <w:r>
+        <w:t xml:space="preserve">; additional </w:t>
+      </w:r>
+      <w:r>
+        <w:tab/>
+      </w:r>
+      <w:r>
+        <w:tab/>
+      </w:r>
+      <w:r>
+        <w:tab/>
+      </w:r>
+      <w:r>
+        <w:t xml:space="preserve">leaf [5] </w:t>
+      </w:r>
+      <w:r>
+        <w:rPr>
+          <w:i/>
+        </w:rPr>
+        <w:t>verso</w:t>
+      </w:r>
+      <w:r>
+        <w:t xml:space="preserve">, “Mary Holt”; additional leaf [6] </w:t>
+      </w:r>
+      <w:r>
+        <w:rPr>
+          <w:i/>
+        </w:rPr>
+        <w:t>verso</w:t>
+      </w:r>
+      <w:r>
+        <w:t xml:space="preserve">, “Hon Will Eustis </w:t>
+      </w:r>
+      <w:r>
+        <w:tab/>
+      </w:r>
+      <w:r>
+        <w:tab/>
+      </w:r>
+      <w:r>
+        <w:tab/>
+      </w:r>
+      <w:r>
+        <w:t xml:space="preserve">Gov / Marcus </w:t>
+      </w:r>
+      <w:proofErr w:type="spellStart"/>
+      <w:r>
+        <w:t>Molton</w:t>
+      </w:r>
+      <w:proofErr w:type="spellEnd"/>
+      <w:r>
+        <w:t xml:space="preserve">”; additional leaf [8] </w:t>
+      </w:r>
+      <w:r>
+        <w:rPr>
+          <w:i/>
+        </w:rPr>
+        <w:t>verso</w:t>
+      </w:r>
+      <w:r>
+        <w:t xml:space="preserve">, “Amos Wardwell / </w:t>
+      </w:r>
+      <w:r>
+        <w:tab/>
+      </w:r>
+      <w:r>
+        <w:tab/>
+      </w:r>
+      <w:r>
+        <w:tab/>
+      </w:r>
+      <w:r>
+        <w:t>March the 1 [“the” written directly above “1”] / 1824,” “Dean H[</w:t>
+      </w:r>
+      <w:proofErr w:type="spellStart"/>
+      <w:r>
+        <w:t>olt</w:t>
+      </w:r>
+      <w:proofErr w:type="spellEnd"/>
+      <w:r>
+        <w:t xml:space="preserve">?] / </w:t>
+      </w:r>
+      <w:r>
+        <w:tab/>
+      </w:r>
+      <w:r>
+        <w:tab/>
+      </w:r>
+      <w:r>
+        <w:tab/>
+      </w:r>
+      <w:r>
+        <w:t xml:space="preserve">Andover / South Parrish”; leaf [9] </w:t>
+      </w:r>
+      <w:r>
+        <w:rPr>
+          <w:i/>
+        </w:rPr>
+        <w:t>verso</w:t>
+      </w:r>
+      <w:r>
+        <w:t xml:space="preserve">, “Amesbury 289 page,” </w:t>
+      </w:r>
+      <w:r>
+        <w:tab/>
+      </w:r>
+      <w:r>
+        <w:tab/>
+      </w:r>
+      <w:r>
+        <w:lastRenderedPageBreak/>
+        <w:tab/>
+      </w:r>
+      <w:r>
+        <w:tab/>
+      </w:r>
+      <w:r>
+        <w:t>“</w:t>
+      </w:r>
+      <w:proofErr w:type="spellStart"/>
+      <w:r>
+        <w:t>Vil</w:t>
+      </w:r>
+      <w:proofErr w:type="spellEnd"/>
+      <w:r>
+        <w:t>[l]age harmony / Book,” “Andover / Massachusetts,” “</w:t>
+      </w:r>
+      <w:proofErr w:type="spellStart"/>
+      <w:r>
+        <w:t>Benj</w:t>
+      </w:r>
+      <w:proofErr w:type="spellEnd"/>
+      <w:r>
+        <w:rPr>
+          <w:vertAlign w:val="superscript"/>
+        </w:rPr>
+        <w:t>[n?]</w:t>
+      </w:r>
+      <w:r>
+        <w:t xml:space="preserve"> </w:t>
+      </w:r>
+      <w:r>
+        <w:tab/>
+      </w:r>
+      <w:r>
+        <w:tab/>
+      </w:r>
+      <w:r>
+        <w:tab/>
+      </w:r>
+      <w:proofErr w:type="spellStart"/>
+      <w:r>
+        <w:t>Jenki</w:t>
+      </w:r>
+      <w:proofErr w:type="spellEnd"/>
+      <w:r>
+        <w:t xml:space="preserve">[n?],” “Andover January </w:t>
+      </w:r>
+      <w:r>
+        <w:rPr>
+          <w:vertAlign w:val="superscript"/>
+        </w:rPr>
+        <w:t>th</w:t>
+      </w:r>
+      <w:r>
+        <w:t xml:space="preserve">16 1824,” “Andover / Dean Holt / Dean </w:t>
+      </w:r>
+    </w:p>
+    <w:p>
+      <w:r>
+        <w:tab/>
+      </w:r>
+      <w:r>
+        <w:tab/>
+        <w:t>Holt [</w:t>
+      </w:r>
+      <w:proofErr w:type="spellStart"/>
+      <w:r>
+        <w:t>jr</w:t>
+      </w:r>
+      <w:proofErr w:type="spellEnd"/>
+      <w:r>
+        <w:t>?]”</w:t>
       </w:r>
     </w:p>
     <w:p>
@@ -1570,61 +1930,120 @@
       </w:r>
     </w:p>
     <w:p>
-      <w:r>
-        <w:tab/>
-      </w:r>
-      <w:r>
+      <w:pPr>
         <w:rPr>
           <w:b/>
         </w:rPr>
-        <w:t>1988.007.6; 783 Rob</w:t>
-      </w:r>
-    </w:p>
-    <w:p/>
-    <w:p>
-      <w:proofErr w:type="gramStart"/>
-      <w:r>
-        <w:t xml:space="preserve">8.  </w:t>
-      </w:r>
-      <w:r>
-        <w:t>[</w:t>
-      </w:r>
-      <w:proofErr w:type="gramEnd"/>
-      <w:r>
-        <w:rPr>
-          <w:i/>
-        </w:rPr>
-        <w:t>The Village Harmony</w:t>
-      </w:r>
-      <w:r>
-        <w:t>.  11</w:t>
+      </w:pPr>
+      <w:r>
+        <w:tab/>
+      </w:r>
+      <w:r>
+        <w:rPr>
+          <w:b/>
+        </w:rPr>
+        <w:t>1965.354.1; 783 Vi</w:t>
+      </w:r>
+    </w:p>
+    <w:p>
+      <w:pPr>
+        <w:rPr>
+          <w:b/>
+        </w:rPr>
+      </w:pPr>
+    </w:p>
+    <w:p>
+      <w:r>
+        <w:t xml:space="preserve">9.  </w:t>
+      </w:r>
+      <w:r>
+        <w:t xml:space="preserve">Walter, Thomas.  </w:t>
+      </w:r>
+      <w:r>
+        <w:rPr>
+          <w:i/>
+        </w:rPr>
+        <w:t xml:space="preserve">The Grounds and Rules of </w:t>
+      </w:r>
+      <w:proofErr w:type="spellStart"/>
+      <w:r>
+        <w:rPr>
+          <w:i/>
+        </w:rPr>
+        <w:t>Musick</w:t>
+      </w:r>
+      <w:proofErr w:type="spellEnd"/>
+      <w:r>
+        <w:rPr>
+          <w:i/>
+        </w:rPr>
+        <w:t xml:space="preserve"> Explained: or, An Introduction to the Art of Singing by Note.</w:t>
+      </w:r>
+      <w:r>
+        <w:t xml:space="preserve">  Boston: J. Franklin, for S. Gerrish, 1721.  Lacks 1</w:t>
       </w:r>
       <w:r>
         <w:rPr>
           <w:vertAlign w:val="superscript"/>
         </w:rPr>
-        <w:t>th</w:t>
-      </w:r>
-      <w:r>
-        <w:t xml:space="preserve"> or 12</w:t>
+        <w:t>st</w:t>
+      </w:r>
+      <w:r>
+        <w:t xml:space="preserve"> unnumbered leaf with t. p., pp. 21-22 (of “</w:t>
+      </w:r>
+      <w:r>
+        <w:rPr>
+          <w:i/>
+        </w:rPr>
+        <w:t>Some brief and very plain Instructions for Singing by NOTE</w:t>
+      </w:r>
+      <w:r>
+        <w:t>”).  Assumed to be 1</w:t>
       </w:r>
       <w:r>
         <w:rPr>
           <w:vertAlign w:val="superscript"/>
         </w:rPr>
-        <w:t>th</w:t>
-      </w:r>
-      <w:r>
-        <w:t xml:space="preserve"> ed.  Newburyport, Mass.: E. Little and Company, [1813] or [1815].]  Lacks all before </w:t>
-      </w:r>
-      <w:r>
-        <w:t xml:space="preserve">p. 5, + final unnumbered leaf is fragmentary; otherwise, appears complete, with 323, [3] pp. </w:t>
-      </w:r>
-    </w:p>
-    <w:p>
-      <w:r>
-        <w:tab/>
-        <w:t xml:space="preserve">inscriptions: preliminary leaf [1] </w:t>
+        <w:t>st</w:t>
+      </w:r>
+      <w:r>
+        <w:t xml:space="preserve"> ed., </w:t>
+      </w:r>
+      <w:r>
+        <w:rPr>
+          <w:i/>
+        </w:rPr>
+        <w:t xml:space="preserve">ASMI </w:t>
+      </w:r>
+      <w:r>
+        <w:t xml:space="preserve">516, because p. 24 lacks beginning of “Postscript” and because Recommendatory Preface is undated on p. iii.  See </w:t>
+      </w:r>
+      <w:r>
+        <w:rPr>
+          <w:i/>
+        </w:rPr>
+        <w:t>ASMI</w:t>
+      </w:r>
+      <w:r>
+        <w:t xml:space="preserve">, pp. 603, 606 </w:t>
+      </w:r>
+      <w:r>
+        <w:rPr>
+          <w:i/>
+        </w:rPr>
+        <w:t>et seq.</w:t>
+      </w:r>
+      <w:r>
+        <w:t xml:space="preserve">  Peculiarities of this copy: what is described in </w:t>
+      </w:r>
+      <w:r>
+        <w:rPr>
+          <w:i/>
+        </w:rPr>
+        <w:t xml:space="preserve">ASMI </w:t>
+      </w:r>
+      <w:r>
+        <w:t>as leaf [1] (</w:t>
       </w:r>
       <w:r>
         <w:rPr>
@@ -1633,16 +2052,25 @@
         <w:t>recto</w:t>
       </w:r>
       <w:r>
-        <w:t xml:space="preserve">, “A. Wardwell’s 1815.”; preliminary </w:t>
-      </w:r>
-    </w:p>
-    <w:p>
-      <w:r>
-        <w:tab/>
-      </w:r>
-      <w:r>
-        <w:tab/>
-        <w:t xml:space="preserve">leaf [2] </w:t>
+        <w:t xml:space="preserve"> blank; “Rules for tuning the Voice” on </w:t>
+      </w:r>
+      <w:r>
+        <w:rPr>
+          <w:i/>
+        </w:rPr>
+        <w:t>verso</w:t>
+      </w:r>
+      <w:r>
+        <w:t xml:space="preserve">) is, here, 2 leaves pasted together; the following pairs of leaves have their blank </w:t>
+      </w:r>
+      <w:r>
+        <w:rPr>
+          <w:i/>
+        </w:rPr>
+        <w:t>verso</w:t>
+      </w:r>
+      <w:r>
+        <w:t xml:space="preserve">s + </w:t>
       </w:r>
       <w:r>
         <w:rPr>
@@ -1651,489 +2079,13 @@
         <w:t>recto</w:t>
       </w:r>
       <w:r>
-        <w:t xml:space="preserve">, “Amos Wardwell / Andover / Massachusetts”; </w:t>
-      </w:r>
-    </w:p>
-    <w:p>
-      <w:r>
-        <w:tab/>
-      </w:r>
-      <w:r>
-        <w:tab/>
-        <w:t xml:space="preserve">preliminary leaf [2] </w:t>
-      </w:r>
-      <w:r>
-        <w:rPr>
-          <w:i/>
-        </w:rPr>
-        <w:t>verso</w:t>
-      </w:r>
-      <w:r>
-        <w:t>, “</w:t>
-      </w:r>
-      <w:proofErr w:type="spellStart"/>
-      <w:proofErr w:type="gramStart"/>
-      <w:r>
-        <w:t>A.Wardwell</w:t>
-      </w:r>
-      <w:proofErr w:type="spellEnd"/>
-      <w:proofErr w:type="gramEnd"/>
-      <w:r>
-        <w:t>[’]s. 1816.,” “</w:t>
-      </w:r>
-      <w:proofErr w:type="spellStart"/>
-      <w:r>
-        <w:t>Quia</w:t>
-      </w:r>
-      <w:proofErr w:type="spellEnd"/>
-      <w:r>
-        <w:t xml:space="preserve"> ne </w:t>
-      </w:r>
-    </w:p>
-    <w:p>
-      <w:r>
-        <w:tab/>
-      </w:r>
-      <w:r>
-        <w:tab/>
-      </w:r>
-      <w:proofErr w:type="spellStart"/>
-      <w:r>
-        <w:t>siserat</w:t>
-      </w:r>
-      <w:proofErr w:type="spellEnd"/>
-      <w:r>
-        <w:t xml:space="preserve">[um?],” “Jonathan Griffin” (pencil); preliminary leaf [3] </w:t>
-      </w:r>
-      <w:r>
-        <w:rPr>
-          <w:i/>
-        </w:rPr>
-        <w:t>recto</w:t>
-      </w:r>
-      <w:r>
-        <w:t xml:space="preserve">, </w:t>
-      </w:r>
-    </w:p>
-    <w:p>
-      <w:r>
-        <w:tab/>
-      </w:r>
-      <w:r>
-        <w:tab/>
-      </w:r>
-      <w:r>
-        <w:t>“</w:t>
-      </w:r>
-      <w:proofErr w:type="spellStart"/>
-      <w:proofErr w:type="gramStart"/>
-      <w:r>
-        <w:t>A.Wardwell</w:t>
-      </w:r>
-      <w:proofErr w:type="spellEnd"/>
-      <w:proofErr w:type="gramEnd"/>
-      <w:r>
-        <w:t xml:space="preserve">. 1817.”; additional leaves [1-4], lists of tunes according </w:t>
-      </w:r>
-      <w:r>
-        <w:tab/>
-      </w:r>
-      <w:r>
-        <w:tab/>
-      </w:r>
-      <w:r>
-        <w:tab/>
-      </w:r>
-      <w:r>
-        <w:t>to poetic meter + mode (e. g., “C. M. Flat Key”; “8</w:t>
-      </w:r>
-      <w:r>
-        <w:rPr>
-          <w:vertAlign w:val="superscript"/>
-        </w:rPr>
-        <w:t>s</w:t>
-      </w:r>
-      <w:r>
-        <w:t xml:space="preserve"> &amp; 7</w:t>
-      </w:r>
-      <w:r>
-        <w:rPr>
-          <w:vertAlign w:val="superscript"/>
-        </w:rPr>
-        <w:t>s</w:t>
-      </w:r>
-      <w:r>
-        <w:t>”)</w:t>
-      </w:r>
-      <w:r>
-        <w:t xml:space="preserve">; additional </w:t>
-      </w:r>
-      <w:r>
-        <w:tab/>
-      </w:r>
-      <w:r>
-        <w:tab/>
-      </w:r>
-      <w:r>
-        <w:tab/>
-      </w:r>
-      <w:r>
-        <w:t xml:space="preserve">leaf [5] </w:t>
-      </w:r>
-      <w:r>
-        <w:rPr>
-          <w:i/>
-        </w:rPr>
-        <w:t>verso</w:t>
-      </w:r>
-      <w:r>
-        <w:t xml:space="preserve">, “Mary Holt”; additional leaf [6] </w:t>
-      </w:r>
-      <w:r>
-        <w:rPr>
-          <w:i/>
-        </w:rPr>
-        <w:t>verso</w:t>
-      </w:r>
-      <w:r>
-        <w:t xml:space="preserve">, “Hon Will Eustis </w:t>
-      </w:r>
-      <w:r>
-        <w:tab/>
-      </w:r>
-      <w:r>
-        <w:tab/>
-      </w:r>
-      <w:r>
-        <w:tab/>
-      </w:r>
-      <w:proofErr w:type="spellStart"/>
-      <w:r>
-        <w:t>Gov</w:t>
-      </w:r>
-      <w:proofErr w:type="spellEnd"/>
-      <w:r>
-        <w:t xml:space="preserve"> / Marcus </w:t>
-      </w:r>
-      <w:proofErr w:type="spellStart"/>
-      <w:r>
-        <w:t>Molton</w:t>
-      </w:r>
-      <w:proofErr w:type="spellEnd"/>
-      <w:r>
-        <w:t xml:space="preserve">”; additional leaf [8] </w:t>
-      </w:r>
-      <w:r>
-        <w:rPr>
-          <w:i/>
-        </w:rPr>
-        <w:t>verso</w:t>
-      </w:r>
-      <w:r>
-        <w:t xml:space="preserve">, “Amos Wardwell / </w:t>
-      </w:r>
-      <w:r>
-        <w:tab/>
-      </w:r>
-      <w:r>
-        <w:tab/>
-      </w:r>
-      <w:r>
-        <w:tab/>
-      </w:r>
-      <w:r>
-        <w:t>March the 1 [“the” written directly above “1”] / 1824,” “Dean H[</w:t>
-      </w:r>
-      <w:proofErr w:type="spellStart"/>
-      <w:r>
-        <w:t>olt</w:t>
-      </w:r>
-      <w:proofErr w:type="spellEnd"/>
-      <w:r>
-        <w:t xml:space="preserve">?] / </w:t>
-      </w:r>
-      <w:r>
-        <w:tab/>
-      </w:r>
-      <w:r>
-        <w:tab/>
-      </w:r>
-      <w:r>
-        <w:tab/>
-      </w:r>
-      <w:r>
-        <w:t xml:space="preserve">Andover / South Parrish”; leaf [9] </w:t>
-      </w:r>
-      <w:r>
-        <w:rPr>
-          <w:i/>
-        </w:rPr>
-        <w:t>verso</w:t>
-      </w:r>
-      <w:r>
-        <w:t xml:space="preserve">, “Amesbury 289 page,” </w:t>
-      </w:r>
-      <w:r>
-        <w:tab/>
-      </w:r>
-      <w:r>
-        <w:tab/>
-      </w:r>
-      <w:r>
-        <w:lastRenderedPageBreak/>
-        <w:tab/>
-      </w:r>
-      <w:r>
-        <w:tab/>
-      </w:r>
-      <w:r>
-        <w:t>“</w:t>
-      </w:r>
-      <w:proofErr w:type="spellStart"/>
-      <w:r>
-        <w:t>Vil</w:t>
-      </w:r>
-      <w:proofErr w:type="spellEnd"/>
-      <w:r>
-        <w:t>[l]age harmony / Book,” “Andover / Massachusetts,” “</w:t>
-      </w:r>
-      <w:proofErr w:type="spellStart"/>
-      <w:r>
-        <w:t>Benj</w:t>
-      </w:r>
-      <w:proofErr w:type="spellEnd"/>
-      <w:r>
-        <w:rPr>
-          <w:vertAlign w:val="superscript"/>
-        </w:rPr>
-        <w:t>[n?]</w:t>
-      </w:r>
-      <w:r>
-        <w:t xml:space="preserve"> </w:t>
-      </w:r>
-      <w:r>
-        <w:tab/>
-      </w:r>
-      <w:r>
-        <w:tab/>
-      </w:r>
-      <w:r>
-        <w:tab/>
-      </w:r>
-      <w:proofErr w:type="spellStart"/>
-      <w:r>
-        <w:t>Jenki</w:t>
-      </w:r>
-      <w:proofErr w:type="spellEnd"/>
-      <w:r>
-        <w:t xml:space="preserve">[n?],” “Andover January </w:t>
-      </w:r>
-      <w:r>
-        <w:rPr>
-          <w:vertAlign w:val="superscript"/>
-        </w:rPr>
-        <w:t>th</w:t>
-      </w:r>
-      <w:r>
-        <w:t xml:space="preserve">16 1824,” “Andover / Dean Holt / Dean </w:t>
-      </w:r>
-    </w:p>
-    <w:p>
-      <w:r>
-        <w:tab/>
-      </w:r>
-      <w:r>
-        <w:tab/>
-        <w:t>Holt [</w:t>
-      </w:r>
-      <w:proofErr w:type="spellStart"/>
-      <w:r>
-        <w:t>jr</w:t>
-      </w:r>
-      <w:proofErr w:type="spellEnd"/>
-      <w:r>
-        <w:t>?]”</w:t>
-      </w:r>
-    </w:p>
-    <w:p>
-      <w:r>
-        <w:tab/>
-        <w:t>no MS. music</w:t>
-      </w:r>
-    </w:p>
-    <w:p>
-      <w:pPr>
-        <w:rPr>
-          <w:b/>
-        </w:rPr>
-      </w:pPr>
-      <w:r>
-        <w:tab/>
-      </w:r>
-      <w:r>
-        <w:rPr>
-          <w:b/>
-        </w:rPr>
-        <w:t>1965.354.1; 783 Vi</w:t>
-      </w:r>
-    </w:p>
-    <w:p>
-      <w:pPr>
-        <w:rPr>
-          <w:b/>
-        </w:rPr>
-      </w:pPr>
-    </w:p>
-    <w:p>
-      <w:r>
-        <w:t xml:space="preserve">9.  </w:t>
-      </w:r>
-      <w:r>
-        <w:t xml:space="preserve">Walter, Thomas.  </w:t>
-      </w:r>
-      <w:r>
-        <w:rPr>
-          <w:i/>
-        </w:rPr>
-        <w:t xml:space="preserve">The Grounds and Rules of </w:t>
-      </w:r>
-      <w:proofErr w:type="spellStart"/>
-      <w:r>
-        <w:rPr>
-          <w:i/>
-        </w:rPr>
-        <w:t>Musick</w:t>
-      </w:r>
-      <w:proofErr w:type="spellEnd"/>
-      <w:r>
-        <w:rPr>
-          <w:i/>
-        </w:rPr>
-        <w:t xml:space="preserve"> Explained: or, An Introduction to the Art of Singing by Note.</w:t>
-      </w:r>
-      <w:r>
-        <w:t xml:space="preserve">  Boston: J. Franklin, for S. </w:t>
-      </w:r>
-      <w:proofErr w:type="spellStart"/>
-      <w:r>
-        <w:t>Gerrish</w:t>
-      </w:r>
-      <w:proofErr w:type="spellEnd"/>
-      <w:r>
-        <w:t>, 1721.  Lacks 1</w:t>
-      </w:r>
-      <w:r>
-        <w:rPr>
-          <w:vertAlign w:val="superscript"/>
-        </w:rPr>
-        <w:t>st</w:t>
-      </w:r>
-      <w:r>
-        <w:t xml:space="preserve"> unnumbered leaf with t. p., pp. 21-22 (of “</w:t>
-      </w:r>
-      <w:r>
-        <w:rPr>
-          <w:i/>
-        </w:rPr>
-        <w:t>Some brief and very plain Instructions for Singing by NOTE</w:t>
-      </w:r>
-      <w:r>
-        <w:t>”).  Assumed to be 1</w:t>
-      </w:r>
-      <w:r>
-        <w:rPr>
-          <w:vertAlign w:val="superscript"/>
-        </w:rPr>
-        <w:t>st</w:t>
-      </w:r>
-      <w:r>
-        <w:t xml:space="preserve"> ed., </w:t>
-      </w:r>
-      <w:r>
-        <w:rPr>
-          <w:i/>
-        </w:rPr>
-        <w:t xml:space="preserve">ASMI </w:t>
-      </w:r>
-      <w:r>
-        <w:t xml:space="preserve">516, because p. 24 lacks beginning of “Postscript” and because Recommendatory Preface is undated on p. iii.  See </w:t>
-      </w:r>
-      <w:r>
-        <w:rPr>
-          <w:i/>
-        </w:rPr>
-        <w:t>ASMI</w:t>
-      </w:r>
-      <w:r>
-        <w:t xml:space="preserve">, pp. 603, 606 </w:t>
-      </w:r>
-      <w:r>
-        <w:rPr>
-          <w:i/>
-        </w:rPr>
-        <w:t>et seq.</w:t>
-      </w:r>
-      <w:r>
-        <w:t xml:space="preserve">  Peculiarities of this copy: what is described in </w:t>
-      </w:r>
-      <w:r>
-        <w:rPr>
-          <w:i/>
-        </w:rPr>
-        <w:t xml:space="preserve">ASMI </w:t>
-      </w:r>
-      <w:r>
-        <w:t>as leaf [1] (</w:t>
-      </w:r>
-      <w:r>
-        <w:rPr>
-          <w:i/>
-        </w:rPr>
-        <w:t>recto</w:t>
-      </w:r>
-      <w:r>
-        <w:t xml:space="preserve"> blank; “Rules for tuning the Voice” on </w:t>
-      </w:r>
-      <w:r>
-        <w:rPr>
-          <w:i/>
-        </w:rPr>
-        <w:t>verso</w:t>
-      </w:r>
-      <w:r>
-        <w:t xml:space="preserve">) is, here, 2 leaves pasted together; the following pairs of leaves have their blank </w:t>
-      </w:r>
-      <w:r>
-        <w:rPr>
-          <w:i/>
-        </w:rPr>
-        <w:t>verso</w:t>
-      </w:r>
-      <w:r>
-        <w:t xml:space="preserve">s + </w:t>
-      </w:r>
-      <w:r>
-        <w:rPr>
-          <w:i/>
-        </w:rPr>
-        <w:t>recto</w:t>
-      </w:r>
-      <w:r>
         <w:t>s pasted together (2+3, 4+5, 6+7, 8+9, 10+11, 12+13, 14+15, 16+leaf blank on both sides).</w:t>
       </w:r>
     </w:p>
     <w:p>
       <w:r>
         <w:tab/>
-        <w:t xml:space="preserve">inscriptions: inside front cover, “[J E?] </w:t>
-      </w:r>
-      <w:proofErr w:type="spellStart"/>
-      <w:r>
-        <w:t>Che</w:t>
-      </w:r>
-      <w:proofErr w:type="spellEnd"/>
-      <w:r>
-        <w:t xml:space="preserve">[?]” (pencil); preliminary leaf </w:t>
+        <w:t xml:space="preserve">inscriptions: inside front cover, “[J E?] Che[?]” (pencil); preliminary leaf </w:t>
       </w:r>
       <w:r>
         <w:rPr>
@@ -2488,15 +2440,7 @@
       </w:r>
       <w:r>
         <w:tab/>
-        <w:t>“</w:t>
-      </w:r>
-      <w:proofErr w:type="spellStart"/>
-      <w:r>
-        <w:t>Medius</w:t>
-      </w:r>
-      <w:proofErr w:type="spellEnd"/>
-      <w:r>
-        <w:t xml:space="preserve">,” “Bass,” melody in treble, G, 5U123321D7, To </w:t>
+        <w:t xml:space="preserve">“Medius,” “Bass,” melody in treble, G, 5U123321D7, To </w:t>
       </w:r>
     </w:p>
     <w:p>
@@ -4435,15 +4379,7 @@
         <w:t>Marshfield Tune</w:t>
       </w:r>
       <w:r>
-        <w:t>, “</w:t>
-      </w:r>
-      <w:proofErr w:type="spellStart"/>
-      <w:r>
-        <w:t>Medius</w:t>
-      </w:r>
-      <w:proofErr w:type="spellEnd"/>
-      <w:r>
-        <w:t xml:space="preserve">,” “Tenor,” “Bass,” melody in </w:t>
+        <w:t xml:space="preserve">, “Medius,” “Tenor,” “Bass,” melody in </w:t>
       </w:r>
       <w:r>
         <w:tab/>
@@ -4627,15 +4563,7 @@
       </w:r>
       <w:proofErr w:type="spellEnd"/>
       <w:r>
-        <w:t>[le],” “Count[</w:t>
-      </w:r>
-      <w:proofErr w:type="spellStart"/>
-      <w:r>
-        <w:t>er</w:t>
-      </w:r>
-      <w:proofErr w:type="spellEnd"/>
-      <w:r>
-        <w:t xml:space="preserve">],” “Tenor,” </w:t>
+        <w:t xml:space="preserve">[le],” “Count[er],” “Tenor,” </w:t>
       </w:r>
       <w:r>
         <w:tab/>
@@ -4706,15 +4634,7 @@
       </w:r>
       <w:proofErr w:type="spellEnd"/>
       <w:r>
-        <w:t>[le],” “Count[</w:t>
-      </w:r>
-      <w:proofErr w:type="spellStart"/>
-      <w:r>
-        <w:t>er</w:t>
-      </w:r>
-      <w:proofErr w:type="spellEnd"/>
-      <w:r>
-        <w:t xml:space="preserve">],” “Bass,” </w:t>
+        <w:t xml:space="preserve">[le],” “Count[er],” “Bass,” </w:t>
       </w:r>
       <w:r>
         <w:tab/>
@@ -4862,15 +4782,7 @@
       </w:r>
       <w:r>
         <w:tab/>
-        <w:t xml:space="preserve">tenor, </w:t>
-      </w:r>
-      <w:proofErr w:type="spellStart"/>
-      <w:r>
-        <w:t>Dm</w:t>
-      </w:r>
-      <w:proofErr w:type="spellEnd"/>
-      <w:r>
-        <w:t xml:space="preserve">, 53215-6-7U1D7-65, To God I </w:t>
+        <w:t xml:space="preserve">tenor, Dm, 53215-6-7U1D7-65, To God I </w:t>
       </w:r>
       <w:proofErr w:type="spellStart"/>
       <w:r>
@@ -4913,15 +4825,7 @@
       </w:r>
       <w:proofErr w:type="spellEnd"/>
       <w:r>
-        <w:t>[le],” “Count[</w:t>
-      </w:r>
-      <w:proofErr w:type="spellStart"/>
-      <w:r>
-        <w:t>er</w:t>
-      </w:r>
-      <w:proofErr w:type="spellEnd"/>
-      <w:r>
-        <w:t xml:space="preserve">],” “Tenor,” “Bass,” </w:t>
+        <w:t xml:space="preserve">[le],” “Count[er],” “Tenor,” “Bass,” </w:t>
       </w:r>
       <w:r>
         <w:tab/>
@@ -5005,15 +4909,7 @@
       </w:r>
       <w:r>
         <w:tab/>
-        <w:t xml:space="preserve">middle voice, C, 5|36|5U1|1D7|U1, </w:t>
-      </w:r>
-      <w:proofErr w:type="gramStart"/>
-      <w:r>
-        <w:t>As</w:t>
-      </w:r>
-      <w:proofErr w:type="gramEnd"/>
-      <w:r>
-        <w:t xml:space="preserve"> pants the Hart for </w:t>
+        <w:t xml:space="preserve">middle voice, C, 5|36|5U1|1D7|U1, As pants the Hart for </w:t>
       </w:r>
     </w:p>
     <w:p>
@@ -5089,15 +4985,7 @@
       </w:r>
       <w:proofErr w:type="spellEnd"/>
       <w:r>
-        <w:t>[le], “Count[</w:t>
-      </w:r>
-      <w:proofErr w:type="spellStart"/>
-      <w:r>
-        <w:t>er</w:t>
-      </w:r>
-      <w:proofErr w:type="spellEnd"/>
-      <w:r>
-        <w:t xml:space="preserve">],” </w:t>
+        <w:t xml:space="preserve">[le], “Count[er],” </w:t>
       </w:r>
     </w:p>
     <w:p>
@@ -5159,15 +5047,7 @@
       </w:r>
       <w:proofErr w:type="spellEnd"/>
       <w:r>
-        <w:t>[le], “Count[</w:t>
-      </w:r>
-      <w:proofErr w:type="spellStart"/>
-      <w:r>
-        <w:t>er</w:t>
-      </w:r>
-      <w:proofErr w:type="spellEnd"/>
-      <w:r>
-        <w:t xml:space="preserve">],” </w:t>
+        <w:t xml:space="preserve">[le], “Count[er],” </w:t>
       </w:r>
     </w:p>
     <w:p>
@@ -5224,21 +5104,7 @@
         <w:rPr>
           <w:smallCaps/>
         </w:rPr>
-        <w:t xml:space="preserve">Wells or </w:t>
-      </w:r>
-      <w:proofErr w:type="spellStart"/>
-      <w:r>
-        <w:rPr>
-          <w:smallCaps/>
-        </w:rPr>
-        <w:t>Sherburn</w:t>
-      </w:r>
-      <w:proofErr w:type="spellEnd"/>
-      <w:r>
-        <w:rPr>
-          <w:smallCaps/>
-        </w:rPr>
-        <w:t xml:space="preserve"> Tune</w:t>
+        <w:t>Wells or Sherburn Tune</w:t>
       </w:r>
       <w:r>
         <w:t xml:space="preserve">, 4 unidentified voices, melody </w:t>
@@ -5380,15 +5246,7 @@
         <w:tab/>
       </w:r>
       <w:r>
-        <w:t>“Count[</w:t>
-      </w:r>
-      <w:proofErr w:type="spellStart"/>
-      <w:r>
-        <w:t>er</w:t>
-      </w:r>
-      <w:proofErr w:type="spellEnd"/>
-      <w:r>
-        <w:t xml:space="preserve">],” “Tenor,” “Bass,” melody in tenor, C, </w:t>
+        <w:t xml:space="preserve">“Count[er],” “Tenor,” “Bass,” melody in tenor, C, </w:t>
       </w:r>
       <w:r>
         <w:tab/>
@@ -5429,19 +5287,11 @@
       <w:r>
         <w:t xml:space="preserve">: </w:t>
       </w:r>
-      <w:proofErr w:type="spellStart"/>
-      <w:r>
-        <w:rPr>
-          <w:smallCaps/>
-        </w:rPr>
-        <w:t>Wantage</w:t>
-      </w:r>
-      <w:proofErr w:type="spellEnd"/>
-      <w:r>
-        <w:rPr>
-          <w:smallCaps/>
-        </w:rPr>
-        <w:t xml:space="preserve"> Tune</w:t>
+      <w:r>
+        <w:rPr>
+          <w:smallCaps/>
+        </w:rPr>
+        <w:t>Wantage Tune</w:t>
       </w:r>
       <w:r>
         <w:t xml:space="preserve">, 3 voices including “Bass,” melody in </w:t>
@@ -5456,15 +5306,7 @@
       </w:r>
       <w:r>
         <w:tab/>
-        <w:t xml:space="preserve">middle voice, </w:t>
-      </w:r>
-      <w:proofErr w:type="spellStart"/>
-      <w:r>
-        <w:t>Dm</w:t>
-      </w:r>
-      <w:proofErr w:type="spellEnd"/>
-      <w:r>
-        <w:t xml:space="preserve">, 1|D77-6|55|67|U1, When I pour out my Soul </w:t>
+        <w:t xml:space="preserve">middle voice, Dm, 1|D77-6|55|67|U1, When I pour out my Soul </w:t>
       </w:r>
       <w:r>
         <w:tab/>
@@ -5549,16 +5391,8 @@
         <w:rPr>
           <w:smallCaps/>
         </w:rPr>
-        <w:t xml:space="preserve">South </w:t>
-      </w:r>
-      <w:proofErr w:type="spellStart"/>
-      <w:r>
-        <w:rPr>
-          <w:smallCaps/>
-        </w:rPr>
-        <w:t>Ockendon</w:t>
-      </w:r>
-      <w:proofErr w:type="spellEnd"/>
+        <w:t>South Ockendon</w:t>
+      </w:r>
       <w:r>
         <w:t xml:space="preserve">, “Bass,” C, 1|1D5|U15-4|3-21|5, Let all </w:t>
       </w:r>
@@ -5696,7 +5530,7 @@
 </file>
 
 <file path=word/styles.xml><?xml version="1.0" encoding="utf-8"?>
-<w:styles xmlns:mc="http://schemas.openxmlformats.org/markup-compatibility/2006" xmlns:r="http://schemas.openxmlformats.org/officeDocument/2006/relationships" xmlns:w="http://schemas.openxmlformats.org/wordprocessingml/2006/main" xmlns:w14="http://schemas.microsoft.com/office/word/2010/wordml" xmlns:w15="http://schemas.microsoft.com/office/word/2012/wordml" xmlns:w16se="http://schemas.microsoft.com/office/word/2015/wordml/symex" mc:Ignorable="w14 w15 w16se">
+<w:styles xmlns:mc="http://schemas.openxmlformats.org/markup-compatibility/2006" xmlns:r="http://schemas.openxmlformats.org/officeDocument/2006/relationships" xmlns:w="http://schemas.openxmlformats.org/wordprocessingml/2006/main" xmlns:w14="http://schemas.microsoft.com/office/word/2010/wordml" xmlns:w15="http://schemas.microsoft.com/office/word/2012/wordml" xmlns:w16cex="http://schemas.microsoft.com/office/word/2018/wordml/cex" xmlns:w16cid="http://schemas.microsoft.com/office/word/2016/wordml/cid" xmlns:w16="http://schemas.microsoft.com/office/word/2018/wordml" xmlns:w16sdtdh="http://schemas.microsoft.com/office/word/2020/wordml/sdtdatahash" xmlns:w16se="http://schemas.microsoft.com/office/word/2015/wordml/symex" mc:Ignorable="w14 w15 w16se w16cid w16 w16cex w16sdtdh">
   <w:docDefaults>
     <w:rPrDefault>
       <w:rPr>
@@ -5708,7 +5542,7 @@
     </w:rPrDefault>
     <w:pPrDefault/>
   </w:docDefaults>
-  <w:latentStyles w:defLockedState="0" w:defUIPriority="99" w:defSemiHidden="0" w:defUnhideWhenUsed="0" w:defQFormat="0" w:count="371">
+  <w:latentStyles w:defLockedState="0" w:defUIPriority="99" w:defSemiHidden="0" w:defUnhideWhenUsed="0" w:defQFormat="0" w:count="376">
     <w:lsdException w:name="Normal" w:uiPriority="0" w:qFormat="1"/>
     <w:lsdException w:name="heading 1" w:uiPriority="9" w:qFormat="1"/>
     <w:lsdException w:name="heading 2" w:semiHidden="1" w:uiPriority="9" w:unhideWhenUsed="1" w:qFormat="1"/>
@@ -5814,7 +5648,6 @@
     <w:lsdException w:name="HTML Sample" w:semiHidden="1" w:unhideWhenUsed="1"/>
     <w:lsdException w:name="HTML Typewriter" w:semiHidden="1" w:unhideWhenUsed="1"/>
     <w:lsdException w:name="HTML Variable" w:semiHidden="1" w:unhideWhenUsed="1"/>
-    <w:lsdException w:name="Normal Table" w:semiHidden="1" w:unhideWhenUsed="1"/>
     <w:lsdException w:name="annotation subject" w:semiHidden="1" w:unhideWhenUsed="1"/>
     <w:lsdException w:name="No List" w:semiHidden="1" w:unhideWhenUsed="1"/>
     <w:lsdException w:name="Outline List 1" w:semiHidden="1" w:unhideWhenUsed="1"/>
@@ -5857,11 +5690,8 @@
     <w:lsdException w:name="Table Contemporary" w:semiHidden="1" w:unhideWhenUsed="1"/>
     <w:lsdException w:name="Table Elegant" w:semiHidden="1" w:unhideWhenUsed="1"/>
     <w:lsdException w:name="Table Professional" w:semiHidden="1" w:unhideWhenUsed="1"/>
-    <w:lsdException w:name="Table Subtle 1" w:semiHidden="1" w:unhideWhenUsed="1"/>
     <w:lsdException w:name="Table Subtle 2" w:semiHidden="1" w:unhideWhenUsed="1"/>
     <w:lsdException w:name="Table Web 1" w:semiHidden="1" w:unhideWhenUsed="1"/>
-    <w:lsdException w:name="Table Web 2" w:semiHidden="1" w:unhideWhenUsed="1"/>
-    <w:lsdException w:name="Table Web 3" w:semiHidden="1" w:unhideWhenUsed="1"/>
     <w:lsdException w:name="Balloon Text" w:semiHidden="1" w:unhideWhenUsed="1"/>
     <w:lsdException w:name="Table Grid" w:uiPriority="59"/>
     <w:lsdException w:name="Table Theme" w:semiHidden="1" w:unhideWhenUsed="1"/>
@@ -6071,6 +5901,11 @@
     <w:lsdException w:name="List Table 5 Dark Accent 6" w:uiPriority="50"/>
     <w:lsdException w:name="List Table 6 Colorful Accent 6" w:uiPriority="51"/>
     <w:lsdException w:name="List Table 7 Colorful Accent 6" w:uiPriority="52"/>
+    <w:lsdException w:name="Mention" w:semiHidden="1" w:unhideWhenUsed="1"/>
+    <w:lsdException w:name="Smart Hyperlink" w:semiHidden="1" w:unhideWhenUsed="1"/>
+    <w:lsdException w:name="Hashtag" w:semiHidden="1" w:unhideWhenUsed="1"/>
+    <w:lsdException w:name="Unresolved Mention" w:semiHidden="1" w:unhideWhenUsed="1"/>
+    <w:lsdException w:name="Smart Link" w:semiHidden="1" w:unhideWhenUsed="1"/>
   </w:latentStyles>
   <w:style w:type="paragraph" w:default="1" w:styleId="Normal">
     <w:name w:val="Normal"/>

</xml_diff>